<commit_message>
Added some more information in the jQuery file
</commit_message>
<xml_diff>
--- a/13. jQuery.docx
+++ b/13. jQuery.docx
@@ -68,6 +68,9 @@
         <w:pStyle w:val="ListParagraph"/>
       </w:pPr>
       <w:r>
+        <w:rPr>
+          <w:noProof/>
+        </w:rPr>
         <w:drawing>
           <wp:inline distT="0" distB="0" distL="0" distR="0" wp14:anchorId="2EC97B61" wp14:editId="6531CB5F">
             <wp:extent cx="5943600" cy="1234440"/>
@@ -118,6 +121,9 @@
         <w:pStyle w:val="ListParagraph"/>
       </w:pPr>
       <w:r>
+        <w:rPr>
+          <w:noProof/>
+        </w:rPr>
         <w:drawing>
           <wp:inline distT="0" distB="0" distL="0" distR="0" wp14:anchorId="1B3254E7" wp14:editId="74EFD64A">
             <wp:extent cx="2562583" cy="743054"/>
@@ -177,6 +183,9 @@
         <w:pStyle w:val="ListParagraph"/>
       </w:pPr>
       <w:r>
+        <w:rPr>
+          <w:noProof/>
+        </w:rPr>
         <w:drawing>
           <wp:inline distT="0" distB="0" distL="0" distR="0" wp14:anchorId="3F90FF71" wp14:editId="38A46DB0">
             <wp:extent cx="2400635" cy="362001"/>
@@ -227,6 +236,9 @@
         <w:pStyle w:val="ListParagraph"/>
       </w:pPr>
       <w:r>
+        <w:rPr>
+          <w:noProof/>
+        </w:rPr>
         <w:drawing>
           <wp:inline distT="0" distB="0" distL="0" distR="0" wp14:anchorId="5E22BEA6" wp14:editId="75F8D160">
             <wp:extent cx="809738" cy="514422"/>
@@ -362,6 +374,9 @@
         <w:pStyle w:val="ListParagraph"/>
       </w:pPr>
       <w:r>
+        <w:rPr>
+          <w:noProof/>
+        </w:rPr>
         <w:drawing>
           <wp:inline distT="0" distB="0" distL="0" distR="0" wp14:anchorId="3195EB09" wp14:editId="500C419B">
             <wp:extent cx="5114925" cy="1689674"/>
@@ -427,6 +442,9 @@
         <w:pStyle w:val="ListParagraph"/>
       </w:pPr>
       <w:r>
+        <w:rPr>
+          <w:noProof/>
+        </w:rPr>
         <w:drawing>
           <wp:inline distT="0" distB="0" distL="0" distR="0" wp14:anchorId="1FA2D4B3" wp14:editId="44C6887B">
             <wp:extent cx="2562583" cy="771633"/>
@@ -580,6 +598,9 @@
         <w:pStyle w:val="ListParagraph"/>
       </w:pPr>
       <w:r>
+        <w:rPr>
+          <w:noProof/>
+        </w:rPr>
         <w:drawing>
           <wp:inline distT="0" distB="0" distL="0" distR="0" wp14:anchorId="2E68B3FA" wp14:editId="01CD3BCA">
             <wp:extent cx="2953162" cy="362001"/>
@@ -630,6 +651,9 @@
         <w:pStyle w:val="ListParagraph"/>
       </w:pPr>
       <w:r>
+        <w:rPr>
+          <w:noProof/>
+        </w:rPr>
         <w:drawing>
           <wp:inline distT="0" distB="0" distL="0" distR="0" wp14:anchorId="76F869F3" wp14:editId="3305897D">
             <wp:extent cx="1133633" cy="314369"/>
@@ -692,6 +716,9 @@
         <w:pStyle w:val="ListParagraph"/>
       </w:pPr>
       <w:r>
+        <w:rPr>
+          <w:noProof/>
+        </w:rPr>
         <w:drawing>
           <wp:inline distT="0" distB="0" distL="0" distR="0" wp14:anchorId="0BB1DE85" wp14:editId="41B2574D">
             <wp:extent cx="2724530" cy="1876687"/>
@@ -746,6 +773,9 @@
         <w:pStyle w:val="ListParagraph"/>
       </w:pPr>
       <w:r>
+        <w:rPr>
+          <w:noProof/>
+        </w:rPr>
         <w:drawing>
           <wp:inline distT="0" distB="0" distL="0" distR="0" wp14:anchorId="30268F24" wp14:editId="2AF78980">
             <wp:extent cx="3286125" cy="1476254"/>
@@ -838,6 +868,9 @@
         <w:ind w:left="360" w:firstLine="360"/>
       </w:pPr>
       <w:r>
+        <w:rPr>
+          <w:noProof/>
+        </w:rPr>
         <w:drawing>
           <wp:inline distT="0" distB="0" distL="0" distR="0" wp14:anchorId="146AE40C" wp14:editId="63BB672A">
             <wp:extent cx="2848373" cy="295316"/>
@@ -892,6 +925,9 @@
         <w:pStyle w:val="ListParagraph"/>
       </w:pPr>
       <w:r>
+        <w:rPr>
+          <w:noProof/>
+        </w:rPr>
         <w:drawing>
           <wp:inline distT="0" distB="0" distL="0" distR="0" wp14:anchorId="750EF5D4" wp14:editId="59F9ADA4">
             <wp:extent cx="1838582" cy="438211"/>
@@ -954,6 +990,9 @@
         <w:pStyle w:val="ListParagraph"/>
       </w:pPr>
       <w:r>
+        <w:rPr>
+          <w:noProof/>
+        </w:rPr>
         <w:drawing>
           <wp:inline distT="0" distB="0" distL="0" distR="0" wp14:anchorId="7B2B4D27" wp14:editId="473BC2C2">
             <wp:extent cx="2572109" cy="238158"/>
@@ -1020,6 +1059,9 @@
         <w:pStyle w:val="ListParagraph"/>
       </w:pPr>
       <w:r>
+        <w:rPr>
+          <w:noProof/>
+        </w:rPr>
         <w:drawing>
           <wp:inline distT="0" distB="0" distL="0" distR="0" wp14:anchorId="5C1E7418" wp14:editId="1758ADA3">
             <wp:extent cx="3572374" cy="362001"/>
@@ -1074,6 +1116,9 @@
         <w:pStyle w:val="ListParagraph"/>
       </w:pPr>
       <w:r>
+        <w:rPr>
+          <w:noProof/>
+        </w:rPr>
         <w:drawing>
           <wp:inline distT="0" distB="0" distL="0" distR="0" wp14:anchorId="452D26F8" wp14:editId="703CD3E1">
             <wp:extent cx="2162477" cy="314369"/>
@@ -1173,6 +1218,9 @@
         <w:pStyle w:val="ListParagraph"/>
       </w:pPr>
       <w:r>
+        <w:rPr>
+          <w:noProof/>
+        </w:rPr>
         <w:drawing>
           <wp:inline distT="0" distB="0" distL="0" distR="0" wp14:anchorId="484C8872" wp14:editId="3B1B620B">
             <wp:extent cx="1695687" cy="495369"/>
@@ -1227,6 +1275,9 @@
         <w:pStyle w:val="ListParagraph"/>
       </w:pPr>
       <w:r>
+        <w:rPr>
+          <w:noProof/>
+        </w:rPr>
         <w:drawing>
           <wp:inline distT="0" distB="0" distL="0" distR="0" wp14:anchorId="7725751F" wp14:editId="730B2543">
             <wp:extent cx="2715004" cy="304843"/>
@@ -1307,43 +1358,7 @@
           <w:sz w:val="32"/>
           <w:szCs w:val="32"/>
         </w:rPr>
-        <w:t xml:space="preserve"> (</w:t>
-      </w:r>
-      <w:r>
-        <w:rPr>
-          <w:b/>
-          <w:bCs/>
-          <w:sz w:val="32"/>
-          <w:szCs w:val="32"/>
-        </w:rPr>
-        <w:t xml:space="preserve">Manipulating </w:t>
-      </w:r>
-      <w:r>
-        <w:rPr>
-          <w:b/>
-          <w:bCs/>
-          <w:sz w:val="32"/>
-          <w:szCs w:val="32"/>
-        </w:rPr>
-        <w:t xml:space="preserve">Attributes </w:t>
-      </w:r>
-      <w:r>
-        <w:rPr>
-          <w:b/>
-          <w:bCs/>
-          <w:sz w:val="32"/>
-          <w:szCs w:val="32"/>
-        </w:rPr>
-        <w:t>with jQuery</w:t>
-      </w:r>
-      <w:r>
-        <w:rPr>
-          <w:b/>
-          <w:bCs/>
-          <w:sz w:val="32"/>
-          <w:szCs w:val="32"/>
-        </w:rPr>
-        <w:t>)</w:t>
+        <w:t xml:space="preserve"> (Manipulating Attributes with jQuery)</w:t>
       </w:r>
     </w:p>
     <w:p>
@@ -1363,6 +1378,9 @@
         <w:pStyle w:val="ListParagraph"/>
       </w:pPr>
       <w:r>
+        <w:rPr>
+          <w:noProof/>
+        </w:rPr>
         <w:drawing>
           <wp:inline distT="0" distB="0" distL="0" distR="0" wp14:anchorId="762377E2" wp14:editId="49BB1CC0">
             <wp:extent cx="1324160" cy="295316"/>
@@ -1417,6 +1435,9 @@
         <w:pStyle w:val="ListParagraph"/>
       </w:pPr>
       <w:r>
+        <w:rPr>
+          <w:noProof/>
+        </w:rPr>
         <w:drawing>
           <wp:inline distT="0" distB="0" distL="0" distR="0" wp14:anchorId="442BE769" wp14:editId="6359773E">
             <wp:extent cx="3010320" cy="447737"/>
@@ -1456,64 +1477,27 @@
     </w:p>
     <w:p>
       <w:pPr>
-        <w:rPr>
-          <w:b/>
-          <w:bCs/>
-          <w:sz w:val="32"/>
-          <w:szCs w:val="32"/>
-        </w:rPr>
-      </w:pPr>
-      <w:r>
-        <w:rPr>
-          <w:b/>
-          <w:bCs/>
-          <w:sz w:val="32"/>
-          <w:szCs w:val="32"/>
-        </w:rPr>
+        <w:pStyle w:val="ListParagraph"/>
+        <w:numPr>
+          <w:ilvl w:val="0"/>
+          <w:numId w:val="1"/>
+        </w:numPr>
+      </w:pPr>
+      <w:r>
         <w:lastRenderedPageBreak/>
-        <w:t>Lecture 0</w:t>
-      </w:r>
-      <w:r>
-        <w:rPr>
-          <w:b/>
-          <w:bCs/>
-          <w:sz w:val="32"/>
-          <w:szCs w:val="32"/>
-        </w:rPr>
-        <w:t>8</w:t>
-      </w:r>
-      <w:r>
-        <w:rPr>
-          <w:b/>
-          <w:bCs/>
-          <w:sz w:val="32"/>
-          <w:szCs w:val="32"/>
-        </w:rPr>
-        <w:t xml:space="preserve"> (Adding Event Listeners with jQuery)</w:t>
-      </w:r>
-    </w:p>
-    <w:p>
-      <w:pPr>
-        <w:pStyle w:val="ListParagraph"/>
-        <w:numPr>
-          <w:ilvl w:val="0"/>
-          <w:numId w:val="1"/>
-        </w:numPr>
-      </w:pPr>
-      <w:r>
-        <w:t>To add an event listener using jQuery you can use the click function and pass the callback function in the click function like this.</w:t>
-      </w:r>
-    </w:p>
-    <w:p>
-      <w:pPr>
-        <w:pStyle w:val="ListParagraph"/>
+        <w:t>You can also see which classes/ids an element has using jQuery</w:t>
+      </w:r>
+    </w:p>
+    <w:p>
+      <w:pPr>
+        <w:ind w:left="360"/>
       </w:pPr>
       <w:r>
         <w:drawing>
-          <wp:inline distT="0" distB="0" distL="0" distR="0" wp14:anchorId="59F3B8AD" wp14:editId="76009E29">
-            <wp:extent cx="2257740" cy="828791"/>
-            <wp:effectExtent l="0" t="0" r="0" b="9525"/>
-            <wp:docPr id="20" name="Picture 20"/>
+          <wp:inline distT="0" distB="0" distL="0" distR="0" wp14:anchorId="5070A4FB" wp14:editId="0C76022F">
+            <wp:extent cx="1762371" cy="819264"/>
+            <wp:effectExtent l="0" t="0" r="9525" b="0"/>
+            <wp:docPr id="28" name="Picture 28"/>
             <wp:cNvGraphicFramePr>
               <a:graphicFrameLocks xmlns:a="http://schemas.openxmlformats.org/drawingml/2006/main" noChangeAspect="1"/>
             </wp:cNvGraphicFramePr>
@@ -1533,7 +1517,7 @@
                   <pic:spPr>
                     <a:xfrm>
                       <a:off x="0" y="0"/>
-                      <a:ext cx="2257740" cy="828791"/>
+                      <a:ext cx="1762371" cy="819264"/>
                     </a:xfrm>
                     <a:prstGeom prst="rect">
                       <a:avLst/>
@@ -1548,26 +1532,66 @@
     </w:p>
     <w:p>
       <w:pPr>
-        <w:pStyle w:val="ListParagraph"/>
-        <w:numPr>
-          <w:ilvl w:val="0"/>
-          <w:numId w:val="1"/>
-        </w:numPr>
-      </w:pPr>
-      <w:r>
-        <w:t>Below is the js and jQuery code for changing the color of h1 when a button is clicked.</w:t>
-      </w:r>
-    </w:p>
-    <w:p>
-      <w:pPr>
-        <w:pStyle w:val="ListParagraph"/>
-      </w:pPr>
-      <w:r>
+        <w:rPr>
+          <w:b/>
+          <w:bCs/>
+          <w:sz w:val="32"/>
+          <w:szCs w:val="32"/>
+        </w:rPr>
+      </w:pPr>
+      <w:r>
+        <w:rPr>
+          <w:b/>
+          <w:bCs/>
+          <w:sz w:val="32"/>
+          <w:szCs w:val="32"/>
+        </w:rPr>
+        <w:t>Lecture 0</w:t>
+      </w:r>
+      <w:r>
+        <w:rPr>
+          <w:b/>
+          <w:bCs/>
+          <w:sz w:val="32"/>
+          <w:szCs w:val="32"/>
+        </w:rPr>
+        <w:t>8</w:t>
+      </w:r>
+      <w:r>
+        <w:rPr>
+          <w:b/>
+          <w:bCs/>
+          <w:sz w:val="32"/>
+          <w:szCs w:val="32"/>
+        </w:rPr>
+        <w:t xml:space="preserve"> (Adding Event Listeners with jQuery)</w:t>
+      </w:r>
+    </w:p>
+    <w:p>
+      <w:pPr>
+        <w:pStyle w:val="ListParagraph"/>
+        <w:numPr>
+          <w:ilvl w:val="0"/>
+          <w:numId w:val="1"/>
+        </w:numPr>
+      </w:pPr>
+      <w:r>
+        <w:t>To add an event listener using jQuery you can use the click function and pass the callback function in the click function like this.</w:t>
+      </w:r>
+    </w:p>
+    <w:p>
+      <w:pPr>
+        <w:pStyle w:val="ListParagraph"/>
+      </w:pPr>
+      <w:r>
+        <w:rPr>
+          <w:noProof/>
+        </w:rPr>
         <w:drawing>
-          <wp:inline distT="0" distB="0" distL="0" distR="0" wp14:anchorId="6FA7B906" wp14:editId="299A7838">
-            <wp:extent cx="5064981" cy="1576577"/>
-            <wp:effectExtent l="0" t="0" r="2540" b="5080"/>
-            <wp:docPr id="21" name="Picture 21"/>
+          <wp:inline distT="0" distB="0" distL="0" distR="0" wp14:anchorId="59F3B8AD" wp14:editId="76009E29">
+            <wp:extent cx="2257740" cy="828791"/>
+            <wp:effectExtent l="0" t="0" r="0" b="9525"/>
+            <wp:docPr id="20" name="Picture 20"/>
             <wp:cNvGraphicFramePr>
               <a:graphicFrameLocks xmlns:a="http://schemas.openxmlformats.org/drawingml/2006/main" noChangeAspect="1"/>
             </wp:cNvGraphicFramePr>
@@ -1587,7 +1611,7 @@
                   <pic:spPr>
                     <a:xfrm>
                       <a:off x="0" y="0"/>
-                      <a:ext cx="5074256" cy="1579464"/>
+                      <a:ext cx="2257740" cy="828791"/>
                     </a:xfrm>
                     <a:prstGeom prst="rect">
                       <a:avLst/>
@@ -1609,61 +1633,22 @@
         </w:numPr>
       </w:pPr>
       <w:r>
-        <w:t>In j</w:t>
-      </w:r>
-      <w:r>
-        <w:t>Q</w:t>
-      </w:r>
-      <w:r>
-        <w:t>uery you don’t have to manually select all buttons since $(“button”) automatically selects all buttons.</w:t>
-      </w:r>
-    </w:p>
-    <w:p>
-      <w:pPr>
-        <w:pStyle w:val="ListParagraph"/>
-        <w:numPr>
-          <w:ilvl w:val="0"/>
-          <w:numId w:val="1"/>
-        </w:numPr>
-      </w:pPr>
-      <w:r>
-        <w:t>You can also add any javascript event to an object using the “on” function in jQuery,</w:t>
-      </w:r>
-    </w:p>
-    <w:p>
-      <w:pPr>
-        <w:pStyle w:val="ListParagraph"/>
-        <w:numPr>
-          <w:ilvl w:val="0"/>
-          <w:numId w:val="1"/>
-        </w:numPr>
-      </w:pPr>
-      <w:r>
-        <w:t>It takes 2 parameters, the first parameter is the name of the event (click, keypress, mouseover etc) and the second parameter is the callback function.</w:t>
-      </w:r>
-    </w:p>
-    <w:p>
-      <w:pPr>
-        <w:pStyle w:val="ListParagraph"/>
-        <w:numPr>
-          <w:ilvl w:val="0"/>
-          <w:numId w:val="1"/>
-        </w:numPr>
-      </w:pPr>
-      <w:r>
-        <w:t>Here we add an event on the h1 tag that changes the color of the heading when a mouseover event occurs.</w:t>
-      </w:r>
-    </w:p>
-    <w:p>
-      <w:pPr>
-        <w:pStyle w:val="ListParagraph"/>
-      </w:pPr>
-      <w:r>
+        <w:t>Below is the js and jQuery code for changing the color of h1 when a button is clicked.</w:t>
+      </w:r>
+    </w:p>
+    <w:p>
+      <w:pPr>
+        <w:pStyle w:val="ListParagraph"/>
+      </w:pPr>
+      <w:r>
+        <w:rPr>
+          <w:noProof/>
+        </w:rPr>
         <w:drawing>
-          <wp:inline distT="0" distB="0" distL="0" distR="0" wp14:anchorId="01586875" wp14:editId="37AC13CA">
-            <wp:extent cx="2953162" cy="914528"/>
-            <wp:effectExtent l="0" t="0" r="0" b="0"/>
-            <wp:docPr id="22" name="Picture 22"/>
+          <wp:inline distT="0" distB="0" distL="0" distR="0" wp14:anchorId="6FA7B906" wp14:editId="299A7838">
+            <wp:extent cx="5064981" cy="1576577"/>
+            <wp:effectExtent l="0" t="0" r="2540" b="5080"/>
+            <wp:docPr id="21" name="Picture 21"/>
             <wp:cNvGraphicFramePr>
               <a:graphicFrameLocks xmlns:a="http://schemas.openxmlformats.org/drawingml/2006/main" noChangeAspect="1"/>
             </wp:cNvGraphicFramePr>
@@ -1683,7 +1668,7 @@
                   <pic:spPr>
                     <a:xfrm>
                       <a:off x="0" y="0"/>
-                      <a:ext cx="2953162" cy="914528"/>
+                      <a:ext cx="5074256" cy="1579464"/>
                     </a:xfrm>
                     <a:prstGeom prst="rect">
                       <a:avLst/>
@@ -1695,99 +1680,74 @@
           </wp:inline>
         </w:drawing>
       </w:r>
-      <w:r>
-        <w:t xml:space="preserve"> </w:t>
-      </w:r>
-      <w:r>
-        <w:softHyphen/>
-      </w:r>
-      <w:r>
-        <w:softHyphen/>
-      </w:r>
-    </w:p>
-    <w:p>
-      <w:pPr>
-        <w:rPr>
-          <w:b/>
-          <w:bCs/>
-          <w:sz w:val="32"/>
-          <w:szCs w:val="32"/>
-        </w:rPr>
-      </w:pPr>
-      <w:r>
-        <w:rPr>
-          <w:b/>
-          <w:bCs/>
-          <w:sz w:val="32"/>
-          <w:szCs w:val="32"/>
-        </w:rPr>
-        <w:t>Lecture 0</w:t>
-      </w:r>
-      <w:r>
-        <w:rPr>
-          <w:b/>
-          <w:bCs/>
-          <w:sz w:val="32"/>
-          <w:szCs w:val="32"/>
-        </w:rPr>
-        <w:t>9</w:t>
-      </w:r>
-      <w:r>
-        <w:rPr>
-          <w:b/>
-          <w:bCs/>
-          <w:sz w:val="32"/>
-          <w:szCs w:val="32"/>
-        </w:rPr>
-        <w:t xml:space="preserve"> (Adding and Removing Elements with jQuery)</w:t>
-      </w:r>
-    </w:p>
-    <w:p>
-      <w:pPr>
-        <w:pStyle w:val="ListParagraph"/>
-        <w:numPr>
-          <w:ilvl w:val="0"/>
-          <w:numId w:val="1"/>
-        </w:numPr>
-      </w:pPr>
-      <w:r>
-        <w:t>You can add new Html elements to your webpage on the fly using the before, after, prepend and append methods.</w:t>
-      </w:r>
-    </w:p>
-    <w:p>
-      <w:pPr>
-        <w:pStyle w:val="ListParagraph"/>
-        <w:numPr>
-          <w:ilvl w:val="0"/>
-          <w:numId w:val="1"/>
-        </w:numPr>
-      </w:pPr>
-      <w:r>
-        <w:t>All these methods take the HTML of the new element as an argument in the parenthesis.</w:t>
-      </w:r>
-    </w:p>
-    <w:p>
-      <w:pPr>
-        <w:pStyle w:val="ListParagraph"/>
-        <w:numPr>
-          <w:ilvl w:val="0"/>
-          <w:numId w:val="1"/>
-        </w:numPr>
-      </w:pPr>
-      <w:r>
-        <w:t>Following picture shows how each of the methods behave differently from each other.</w:t>
-      </w:r>
-    </w:p>
-    <w:p>
-      <w:pPr>
-        <w:pStyle w:val="ListParagraph"/>
-      </w:pPr>
-      <w:r>
+    </w:p>
+    <w:p>
+      <w:pPr>
+        <w:pStyle w:val="ListParagraph"/>
+        <w:numPr>
+          <w:ilvl w:val="0"/>
+          <w:numId w:val="1"/>
+        </w:numPr>
+      </w:pPr>
+      <w:r>
+        <w:t>In j</w:t>
+      </w:r>
+      <w:r>
+        <w:t>Q</w:t>
+      </w:r>
+      <w:r>
+        <w:t>uery you don’t have to manually select all buttons since $(“button”) automatically selects all buttons.</w:t>
+      </w:r>
+    </w:p>
+    <w:p>
+      <w:pPr>
+        <w:pStyle w:val="ListParagraph"/>
+        <w:numPr>
+          <w:ilvl w:val="0"/>
+          <w:numId w:val="1"/>
+        </w:numPr>
+      </w:pPr>
+      <w:r>
+        <w:t>You can also add any javascript event to an object using the “on” function in jQuery,</w:t>
+      </w:r>
+    </w:p>
+    <w:p>
+      <w:pPr>
+        <w:pStyle w:val="ListParagraph"/>
+        <w:numPr>
+          <w:ilvl w:val="0"/>
+          <w:numId w:val="1"/>
+        </w:numPr>
+      </w:pPr>
+      <w:r>
+        <w:t>It takes 2 parameters, the first parameter is the name of the event (click, keypress, mouseover etc) and the second parameter is the callback function.</w:t>
+      </w:r>
+    </w:p>
+    <w:p>
+      <w:pPr>
+        <w:pStyle w:val="ListParagraph"/>
+        <w:numPr>
+          <w:ilvl w:val="0"/>
+          <w:numId w:val="1"/>
+        </w:numPr>
+      </w:pPr>
+      <w:r>
+        <w:t>Here we add an event on the h1 tag that changes the color of the heading when a mouseover event occurs.</w:t>
+      </w:r>
+    </w:p>
+    <w:p>
+      <w:pPr>
+        <w:pStyle w:val="ListParagraph"/>
+      </w:pPr>
+      <w:r>
+        <w:rPr>
+          <w:noProof/>
+        </w:rPr>
         <w:drawing>
-          <wp:inline distT="0" distB="0" distL="0" distR="0" wp14:anchorId="24743017" wp14:editId="5E49FB6B">
-            <wp:extent cx="4333461" cy="1233833"/>
-            <wp:effectExtent l="0" t="0" r="0" b="4445"/>
-            <wp:docPr id="23" name="Picture 23"/>
+          <wp:inline distT="0" distB="0" distL="0" distR="0" wp14:anchorId="01586875" wp14:editId="37AC13CA">
+            <wp:extent cx="2953162" cy="914528"/>
+            <wp:effectExtent l="0" t="0" r="0" b="0"/>
+            <wp:docPr id="22" name="Picture 22"/>
             <wp:cNvGraphicFramePr>
               <a:graphicFrameLocks xmlns:a="http://schemas.openxmlformats.org/drawingml/2006/main" noChangeAspect="1"/>
             </wp:cNvGraphicFramePr>
@@ -1807,7 +1767,7 @@
                   <pic:spPr>
                     <a:xfrm>
                       <a:off x="0" y="0"/>
-                      <a:ext cx="4338549" cy="1235282"/>
+                      <a:ext cx="2953162" cy="914528"/>
                     </a:xfrm>
                     <a:prstGeom prst="rect">
                       <a:avLst/>
@@ -1819,23 +1779,103 @@
           </wp:inline>
         </w:drawing>
       </w:r>
-    </w:p>
-    <w:p>
-      <w:pPr>
-        <w:pStyle w:val="ListParagraph"/>
-      </w:pPr>
-    </w:p>
-    <w:p>
-      <w:pPr>
-        <w:pStyle w:val="ListParagraph"/>
-      </w:pPr>
-      <w:r>
+      <w:r>
+        <w:t xml:space="preserve"> </w:t>
+      </w:r>
+      <w:r>
+        <w:softHyphen/>
+      </w:r>
+      <w:r>
+        <w:softHyphen/>
+      </w:r>
+    </w:p>
+    <w:p>
+      <w:pPr>
+        <w:rPr>
+          <w:b/>
+          <w:bCs/>
+          <w:sz w:val="32"/>
+          <w:szCs w:val="32"/>
+        </w:rPr>
+      </w:pPr>
+      <w:r>
+        <w:rPr>
+          <w:b/>
+          <w:bCs/>
+          <w:sz w:val="32"/>
+          <w:szCs w:val="32"/>
+        </w:rPr>
+        <w:t>Lecture 0</w:t>
+      </w:r>
+      <w:r>
+        <w:rPr>
+          <w:b/>
+          <w:bCs/>
+          <w:sz w:val="32"/>
+          <w:szCs w:val="32"/>
+        </w:rPr>
+        <w:t>9</w:t>
+      </w:r>
+      <w:r>
+        <w:rPr>
+          <w:b/>
+          <w:bCs/>
+          <w:sz w:val="32"/>
+          <w:szCs w:val="32"/>
+        </w:rPr>
+        <w:t xml:space="preserve"> (Adding and Removing Elements with jQuery)</w:t>
+      </w:r>
+    </w:p>
+    <w:p>
+      <w:pPr>
+        <w:pStyle w:val="ListParagraph"/>
+        <w:numPr>
+          <w:ilvl w:val="0"/>
+          <w:numId w:val="1"/>
+        </w:numPr>
+      </w:pPr>
+      <w:r>
+        <w:t>You can add new Html elements to your webpage on the fly using the before, after, prepend and append methods.</w:t>
+      </w:r>
+    </w:p>
+    <w:p>
+      <w:pPr>
+        <w:pStyle w:val="ListParagraph"/>
+        <w:numPr>
+          <w:ilvl w:val="0"/>
+          <w:numId w:val="1"/>
+        </w:numPr>
+      </w:pPr>
+      <w:r>
+        <w:t>All these methods take the HTML of the new element as an argument in the parenthesis.</w:t>
+      </w:r>
+    </w:p>
+    <w:p>
+      <w:pPr>
+        <w:pStyle w:val="ListParagraph"/>
+        <w:numPr>
+          <w:ilvl w:val="0"/>
+          <w:numId w:val="1"/>
+        </w:numPr>
+      </w:pPr>
+      <w:r>
+        <w:t>Following picture shows how each of the methods behave differently from each other.</w:t>
+      </w:r>
+    </w:p>
+    <w:p>
+      <w:pPr>
+        <w:pStyle w:val="ListParagraph"/>
+      </w:pPr>
+      <w:r>
+        <w:rPr>
+          <w:noProof/>
+        </w:rPr>
         <w:lastRenderedPageBreak/>
         <w:drawing>
-          <wp:inline distT="0" distB="0" distL="0" distR="0" wp14:anchorId="2832B6DB" wp14:editId="1AF1B331">
-            <wp:extent cx="3554233" cy="1082218"/>
-            <wp:effectExtent l="0" t="0" r="8255" b="3810"/>
-            <wp:docPr id="24" name="Picture 24"/>
+          <wp:inline distT="0" distB="0" distL="0" distR="0" wp14:anchorId="24743017" wp14:editId="5E49FB6B">
+            <wp:extent cx="4333461" cy="1233833"/>
+            <wp:effectExtent l="0" t="0" r="0" b="4445"/>
+            <wp:docPr id="23" name="Picture 23"/>
             <wp:cNvGraphicFramePr>
               <a:graphicFrameLocks xmlns:a="http://schemas.openxmlformats.org/drawingml/2006/main" noChangeAspect="1"/>
             </wp:cNvGraphicFramePr>
@@ -1855,6 +1895,56 @@
                   <pic:spPr>
                     <a:xfrm>
                       <a:off x="0" y="0"/>
+                      <a:ext cx="4338549" cy="1235282"/>
+                    </a:xfrm>
+                    <a:prstGeom prst="rect">
+                      <a:avLst/>
+                    </a:prstGeom>
+                  </pic:spPr>
+                </pic:pic>
+              </a:graphicData>
+            </a:graphic>
+          </wp:inline>
+        </w:drawing>
+      </w:r>
+    </w:p>
+    <w:p>
+      <w:pPr>
+        <w:pStyle w:val="ListParagraph"/>
+      </w:pPr>
+    </w:p>
+    <w:p>
+      <w:pPr>
+        <w:pStyle w:val="ListParagraph"/>
+      </w:pPr>
+      <w:r>
+        <w:rPr>
+          <w:noProof/>
+        </w:rPr>
+        <w:drawing>
+          <wp:inline distT="0" distB="0" distL="0" distR="0" wp14:anchorId="2832B6DB" wp14:editId="1AF1B331">
+            <wp:extent cx="3554233" cy="1082218"/>
+            <wp:effectExtent l="0" t="0" r="8255" b="3810"/>
+            <wp:docPr id="24" name="Picture 24"/>
+            <wp:cNvGraphicFramePr>
+              <a:graphicFrameLocks xmlns:a="http://schemas.openxmlformats.org/drawingml/2006/main" noChangeAspect="1"/>
+            </wp:cNvGraphicFramePr>
+            <a:graphic xmlns:a="http://schemas.openxmlformats.org/drawingml/2006/main">
+              <a:graphicData uri="http://schemas.openxmlformats.org/drawingml/2006/picture">
+                <pic:pic xmlns:pic="http://schemas.openxmlformats.org/drawingml/2006/picture">
+                  <pic:nvPicPr>
+                    <pic:cNvPr id="1" name=""/>
+                    <pic:cNvPicPr/>
+                  </pic:nvPicPr>
+                  <pic:blipFill>
+                    <a:blip r:embed="rId29"/>
+                    <a:stretch>
+                      <a:fillRect/>
+                    </a:stretch>
+                  </pic:blipFill>
+                  <pic:spPr>
+                    <a:xfrm>
+                      <a:off x="0" y="0"/>
                       <a:ext cx="3563913" cy="1085165"/>
                     </a:xfrm>
                     <a:prstGeom prst="rect">
@@ -1873,6 +1963,9 @@
         <w:pStyle w:val="ListParagraph"/>
       </w:pPr>
       <w:r>
+        <w:rPr>
+          <w:noProof/>
+        </w:rPr>
         <w:drawing>
           <wp:anchor distT="0" distB="0" distL="114300" distR="114300" simplePos="0" relativeHeight="251658240" behindDoc="0" locked="0" layoutInCell="1" allowOverlap="1" wp14:anchorId="6DD4425B" wp14:editId="12C56788">
             <wp:simplePos x="0" y="0"/>
@@ -1897,7 +1990,7 @@
                     <pic:cNvPicPr/>
                   </pic:nvPicPr>
                   <pic:blipFill>
-                    <a:blip r:embed="rId29" cstate="print">
+                    <a:blip r:embed="rId30" cstate="print">
                       <a:extLst>
                         <a:ext uri="{28A0092B-C50C-407E-A947-70E740481C1C}">
                           <a14:useLocalDpi xmlns:a14="http://schemas.microsoft.com/office/drawing/2010/main" val="0"/>
@@ -1937,6 +2030,9 @@
         <w:pStyle w:val="ListParagraph"/>
       </w:pPr>
       <w:r>
+        <w:rPr>
+          <w:noProof/>
+        </w:rPr>
         <w:drawing>
           <wp:inline distT="0" distB="0" distL="0" distR="0" wp14:anchorId="7A529AC4" wp14:editId="7DCD0A3E">
             <wp:extent cx="3554095" cy="1041168"/>
@@ -1953,7 +2049,7 @@
                     <pic:cNvPicPr/>
                   </pic:nvPicPr>
                   <pic:blipFill>
-                    <a:blip r:embed="rId30"/>
+                    <a:blip r:embed="rId31"/>
                     <a:stretch>
                       <a:fillRect/>
                     </a:stretch>
@@ -2094,6 +2190,9 @@
         <w:pStyle w:val="ListParagraph"/>
       </w:pPr>
       <w:r>
+        <w:rPr>
+          <w:noProof/>
+        </w:rPr>
         <w:drawing>
           <wp:inline distT="0" distB="0" distL="0" distR="0" wp14:anchorId="31D51A44" wp14:editId="575D7B44">
             <wp:extent cx="4667901" cy="1114581"/>
@@ -2110,7 +2209,7 @@
                     <pic:cNvPicPr/>
                   </pic:nvPicPr>
                   <pic:blipFill>
-                    <a:blip r:embed="rId31"/>
+                    <a:blip r:embed="rId32"/>
                     <a:stretch>
                       <a:fillRect/>
                     </a:stretch>

</xml_diff>